<commit_message>
Oppdatert ASMD chart (se bort fra 3 RAM-fila fremover)
Ikke helt i mål, men ville laste opp det som er der akkurat nå.
</commit_message>
<xml_diff>
--- a/Assignment files/Oppgavefordeling.docx
+++ b/Assignment files/Oppgavefordeling.docx
@@ -8,61 +8,11 @@
           <w:lang w:val="en-GB"/>
         </w:rPr>
       </w:pPr>
-      <w:proofErr w:type="spellStart"/>
       <w:r>
         <w:rPr>
           <w:lang w:val="en-GB"/>
         </w:rPr>
-        <w:t>Forberedelse</w:t>
-      </w:r>
-      <w:proofErr w:type="spellEnd"/>
-      <w:r>
-        <w:rPr>
-          <w:lang w:val="en-GB"/>
-        </w:rPr>
-        <w:t xml:space="preserve"> </w:t>
-      </w:r>
-      <w:proofErr w:type="spellStart"/>
-      <w:r>
-        <w:rPr>
-          <w:lang w:val="en-GB"/>
-        </w:rPr>
-        <w:t>til</w:t>
-      </w:r>
-      <w:proofErr w:type="spellEnd"/>
-      <w:r>
-        <w:rPr>
-          <w:lang w:val="en-GB"/>
-        </w:rPr>
-        <w:t xml:space="preserve"> </w:t>
-      </w:r>
-      <w:proofErr w:type="spellStart"/>
-      <w:r>
-        <w:rPr>
-          <w:lang w:val="en-GB"/>
-        </w:rPr>
-        <w:t>gruppearbeid</w:t>
-      </w:r>
-      <w:proofErr w:type="spellEnd"/>
-      <w:r>
-        <w:rPr>
-          <w:lang w:val="en-GB"/>
-        </w:rPr>
-        <w:t xml:space="preserve"> </w:t>
-      </w:r>
-      <w:proofErr w:type="spellStart"/>
-      <w:r>
-        <w:rPr>
-          <w:lang w:val="en-GB"/>
-        </w:rPr>
-        <w:t>mandag</w:t>
-      </w:r>
-      <w:proofErr w:type="spellEnd"/>
-      <w:r>
-        <w:rPr>
-          <w:lang w:val="en-GB"/>
-        </w:rPr>
-        <w:t xml:space="preserve"> 12/02</w:t>
+        <w:t>Forberedelse til gruppearbeid mandag 12/02</w:t>
       </w:r>
     </w:p>
     <w:p>
@@ -76,21 +26,8 @@
       <w:r>
         <w:t>Elin digitaliserer arbeidet på ASMD-</w:t>
       </w:r>
-      <w:proofErr w:type="spellStart"/>
-      <w:r>
-        <w:t>chart</w:t>
-      </w:r>
-      <w:proofErr w:type="spellEnd"/>
-      <w:r>
-        <w:t xml:space="preserve"> (</w:t>
-      </w:r>
-      <w:proofErr w:type="spellStart"/>
-      <w:r>
-        <w:t>states</w:t>
-      </w:r>
-      <w:proofErr w:type="spellEnd"/>
-      <w:r>
-        <w:t>)</w:t>
+      <w:r>
+        <w:t>chart (states)</w:t>
       </w:r>
     </w:p>
     <w:p>
@@ -108,14 +45,7 @@
         <w:rPr>
           <w:lang w:val="en-GB"/>
         </w:rPr>
-        <w:t xml:space="preserve">Jim Christian jobber med Frequency </w:t>
-      </w:r>
-      <w:proofErr w:type="spellStart"/>
-      <w:r>
-        <w:rPr>
-          <w:lang w:val="en-GB"/>
-        </w:rPr>
-        <w:t>c</w:t>
+        <w:t>Jim Christian jobber med Frequency c</w:t>
       </w:r>
       <w:r>
         <w:rPr>
@@ -123,7 +53,6 @@
         </w:rPr>
         <w:t>onverteren</w:t>
       </w:r>
-      <w:proofErr w:type="spellEnd"/>
     </w:p>
     <w:p>
       <w:pPr>
@@ -140,16 +69,8 @@
         <w:rPr>
           <w:lang w:val="en-GB"/>
         </w:rPr>
-        <w:t xml:space="preserve">Vendel jobber med </w:t>
-      </w:r>
-      <w:proofErr w:type="spellStart"/>
-      <w:r>
-        <w:rPr>
-          <w:lang w:val="en-GB"/>
-        </w:rPr>
-        <w:t>RAMene</w:t>
-      </w:r>
-      <w:proofErr w:type="spellEnd"/>
+        <w:t>Vendel jobber med RAMene</w:t>
+      </w:r>
     </w:p>
     <w:p>
       <w:pPr>
@@ -169,28 +90,43 @@
         <w:t xml:space="preserve"> med å se p</w:t>
       </w:r>
       <w:r>
-        <w:t xml:space="preserve">å 0.5 sekund nedtelleren. Begynner eventuelt å jobbe med </w:t>
-      </w:r>
-      <w:proofErr w:type="spellStart"/>
-      <w:r>
-        <w:t>UARTen</w:t>
-      </w:r>
-      <w:proofErr w:type="spellEnd"/>
-      <w:r>
-        <w:t>.</w:t>
+        <w:t>å 0.5 sekund nedtelleren. Begynner eventuelt å jobbe med UARTen.</w:t>
       </w:r>
     </w:p>
     <w:p>
       <w:r>
-        <w:t xml:space="preserve">Dere andre kan gjerne begynne å preppe kodekomponenter. Om det er vanskelig å sette seg inn i det vi har holdt på med, så kan dere gjerne begynne å se på </w:t>
-      </w:r>
-      <w:proofErr w:type="spellStart"/>
-      <w:r>
-        <w:t>oblig</w:t>
-      </w:r>
-      <w:proofErr w:type="spellEnd"/>
-      <w:r>
-        <w:t xml:space="preserve"> 2 i stedet. </w:t>
+        <w:t xml:space="preserve">Dere andre kan gjerne begynne å preppe kodekomponenter. Om det er vanskelig å sette seg inn i det vi har holdt på med, så kan dere gjerne begynne å se på oblig 2 i stedet. </w:t>
+      </w:r>
+    </w:p>
+    <w:p/>
+    <w:p/>
+    <w:p>
+      <w:r>
+        <w:t>Notes:</w:t>
+      </w:r>
+    </w:p>
+    <w:p>
+      <w:pPr>
+        <w:pStyle w:val="ListParagraph"/>
+        <w:numPr>
+          <w:ilvl w:val="0"/>
+          <w:numId w:val="1"/>
+        </w:numPr>
+        <w:rPr>
+          <w:lang w:val="en-GB"/>
+        </w:rPr>
+      </w:pPr>
+      <w:r>
+        <w:rPr>
+          <w:lang w:val="en-GB"/>
+        </w:rPr>
+        <w:t>Og back to 1 RAM and s</w:t>
+      </w:r>
+      <w:r>
+        <w:rPr>
+          <w:lang w:val="en-GB"/>
+        </w:rPr>
+        <w:t>ection up</w:t>
       </w:r>
     </w:p>
     <w:sectPr>

</xml_diff>